<commit_message>
Updating Insider Report Template UK
</commit_message>
<xml_diff>
--- a/Templates/Insider Report Template-UK.docx
+++ b/Templates/Insider Report Template-UK.docx
@@ -2,28 +2,6 @@
 <file path=word/document.xml><?xml version="1.0" encoding="utf-8"?>
 <w:document xmlns:wpc="http://schemas.microsoft.com/office/word/2010/wordprocessingCanvas" xmlns:mc="http://schemas.openxmlformats.org/markup-compatibility/2006" xmlns:o="urn:schemas-microsoft-com:office:office" xmlns:r="http://schemas.openxmlformats.org/officeDocument/2006/relationships" xmlns:m="http://schemas.openxmlformats.org/officeDocument/2006/math" xmlns:v="urn:schemas-microsoft-com:vml" xmlns:wp14="http://schemas.microsoft.com/office/word/2010/wordprocessingDrawing" xmlns:wp="http://schemas.openxmlformats.org/drawingml/2006/wordprocessingDrawing" xmlns:w10="urn:schemas-microsoft-com:office:word" xmlns:w="http://schemas.openxmlformats.org/wordprocessingml/2006/main" xmlns:w14="http://schemas.microsoft.com/office/word/2010/wordml" xmlns:w15="http://schemas.microsoft.com/office/word/2012/wordml" xmlns:wpg="http://schemas.microsoft.com/office/word/2010/wordprocessingGroup" xmlns:wpi="http://schemas.microsoft.com/office/word/2010/wordprocessingInk" xmlns:wne="http://schemas.microsoft.com/office/word/2006/wordml" xmlns:wps="http://schemas.microsoft.com/office/word/2010/wordprocessingShape" mc:Ignorable="w14 w15 wp14">
   <w:body>
-    <w:p>
-      <w:pPr>
-        <w:pStyle w:val="BodyText"/>
-        <w:jc w:val="center"/>
-        <w:rPr>
-          <w:b/>
-          <w:sz w:val="22"/>
-          <w:szCs w:val="22"/>
-        </w:rPr>
-      </w:pPr>
-    </w:p>
-    <w:p>
-      <w:pPr>
-        <w:pStyle w:val="BodyText"/>
-        <w:jc w:val="center"/>
-        <w:rPr>
-          <w:b/>
-          <w:sz w:val="22"/>
-          <w:szCs w:val="22"/>
-        </w:rPr>
-      </w:pPr>
-    </w:p>
     <w:p>
       <w:pPr>
         <w:pStyle w:val="BodyText"/>
@@ -92,12 +70,21 @@
     <w:p>
       <w:pPr>
         <w:pStyle w:val="BodyText"/>
+        <w:jc w:val="center"/>
         <w:rPr>
           <w:b/>
-          <w:sz w:val="22"/>
+          <w:sz w:val="44"/>
           <w:szCs w:val="22"/>
         </w:rPr>
       </w:pPr>
+      <w:r>
+        <w:rPr>
+          <w:b/>
+          <w:sz w:val="44"/>
+          <w:szCs w:val="22"/>
+        </w:rPr>
+        <w:t xml:space="preserve">INSIDER LIST </w:t>
+      </w:r>
     </w:p>
     <w:p>
       <w:pPr>
@@ -115,15 +102,7 @@
           <w:sz w:val="22"/>
           <w:szCs w:val="22"/>
         </w:rPr>
-        <w:t>INSIDER LIST CREATED ON</w:t>
-      </w:r>
-      <w:r>
-        <w:rPr>
-          <w:b/>
-          <w:sz w:val="22"/>
-          <w:szCs w:val="22"/>
-        </w:rPr>
-        <w:t xml:space="preserve"> </w:t>
+        <w:t xml:space="preserve">CREATED ON </w:t>
       </w:r>
       <w:r>
         <w:rPr>
@@ -140,15 +119,7 @@
           <w:sz w:val="22"/>
           <w:szCs w:val="22"/>
         </w:rPr>
-        <w:t>current</w:t>
-      </w:r>
-      <w:r>
-        <w:rPr>
-          <w:b/>
-          <w:sz w:val="22"/>
-          <w:szCs w:val="22"/>
-        </w:rPr>
-        <w:t>date</w:t>
+        <w:t>currentdate</w:t>
       </w:r>
       <w:proofErr w:type="spellEnd"/>
       <w:r>
@@ -186,7 +157,7 @@
     </w:p>
     <w:tbl>
       <w:tblPr>
-        <w:tblW w:w="13988" w:type="dxa"/>
+        <w:tblW w:w="14075" w:type="dxa"/>
         <w:tblCellSpacing w:w="0" w:type="dxa"/>
         <w:tblInd w:w="-15" w:type="dxa"/>
         <w:tblCellMar>
@@ -196,7 +167,8 @@
         <w:tblLook w:val="0000" w:firstRow="0" w:lastRow="0" w:firstColumn="0" w:lastColumn="0" w:noHBand="0" w:noVBand="0"/>
       </w:tblPr>
       <w:tblGrid>
-        <w:gridCol w:w="14075"/>
+        <w:gridCol w:w="7037"/>
+        <w:gridCol w:w="7038"/>
       </w:tblGrid>
       <w:tr>
         <w:trPr>
@@ -205,7 +177,7 @@
         </w:trPr>
         <w:tc>
           <w:tcPr>
-            <w:tcW w:w="13988" w:type="dxa"/>
+            <w:tcW w:w="7037" w:type="dxa"/>
             <w:shd w:val="clear" w:color="auto" w:fill="auto"/>
           </w:tcPr>
           <w:p>
@@ -283,15 +255,7 @@
                 <w:sz w:val="22"/>
                 <w:szCs w:val="22"/>
               </w:rPr>
-              <w:t xml:space="preserve">  </w:t>
-            </w:r>
-            <w:r>
-              <w:rPr>
-                <w:color w:val="000000"/>
-                <w:sz w:val="22"/>
-                <w:szCs w:val="22"/>
-              </w:rPr>
-              <w:t>{</w:t>
+              <w:t xml:space="preserve">  {</w:t>
             </w:r>
             <w:proofErr w:type="spellStart"/>
             <w:r>
@@ -311,6 +275,389 @@
               </w:rPr>
               <w:t>}</w:t>
             </w:r>
+          </w:p>
+          <w:p>
+            <w:pPr>
+              <w:pStyle w:val="NormalWeb"/>
+              <w:rPr>
+                <w:color w:val="000000"/>
+                <w:sz w:val="22"/>
+                <w:szCs w:val="22"/>
+              </w:rPr>
+            </w:pPr>
+            <w:r>
+              <w:rPr>
+                <w:b/>
+                <w:color w:val="000000"/>
+                <w:sz w:val="22"/>
+                <w:szCs w:val="22"/>
+              </w:rPr>
+              <w:t>Client:</w:t>
+            </w:r>
+            <w:r>
+              <w:rPr>
+                <w:color w:val="000000"/>
+                <w:sz w:val="22"/>
+                <w:szCs w:val="22"/>
+              </w:rPr>
+              <w:t xml:space="preserve"> {</w:t>
+            </w:r>
+            <w:proofErr w:type="spellStart"/>
+            <w:r>
+              <w:rPr>
+                <w:color w:val="000000"/>
+                <w:sz w:val="22"/>
+                <w:szCs w:val="22"/>
+              </w:rPr>
+              <w:t>clientname</w:t>
+            </w:r>
+            <w:proofErr w:type="spellEnd"/>
+            <w:r>
+              <w:rPr>
+                <w:color w:val="000000"/>
+                <w:sz w:val="22"/>
+                <w:szCs w:val="22"/>
+              </w:rPr>
+              <w:t>}</w:t>
+            </w:r>
+            <w:r>
+              <w:rPr>
+                <w:color w:val="000000"/>
+                <w:sz w:val="22"/>
+                <w:szCs w:val="22"/>
+              </w:rPr>
+              <w:br/>
+            </w:r>
+            <w:r>
+              <w:rPr>
+                <w:b/>
+                <w:color w:val="000000"/>
+                <w:sz w:val="22"/>
+                <w:szCs w:val="22"/>
+              </w:rPr>
+              <w:t>Client Address:</w:t>
+            </w:r>
+            <w:r>
+              <w:rPr>
+                <w:color w:val="000000"/>
+                <w:sz w:val="22"/>
+                <w:szCs w:val="22"/>
+              </w:rPr>
+              <w:t xml:space="preserve"> {</w:t>
+            </w:r>
+            <w:proofErr w:type="spellStart"/>
+            <w:r>
+              <w:rPr>
+                <w:color w:val="000000"/>
+                <w:sz w:val="22"/>
+                <w:szCs w:val="22"/>
+              </w:rPr>
+              <w:t>clientaddress</w:t>
+            </w:r>
+            <w:proofErr w:type="spellEnd"/>
+            <w:r>
+              <w:rPr>
+                <w:color w:val="000000"/>
+                <w:sz w:val="22"/>
+                <w:szCs w:val="22"/>
+              </w:rPr>
+              <w:t>}</w:t>
+            </w:r>
+            <w:r>
+              <w:rPr>
+                <w:color w:val="000000"/>
+                <w:sz w:val="22"/>
+                <w:szCs w:val="22"/>
+              </w:rPr>
+              <w:br/>
+            </w:r>
+            <w:r>
+              <w:rPr>
+                <w:b/>
+                <w:color w:val="000000"/>
+                <w:sz w:val="22"/>
+                <w:szCs w:val="22"/>
+              </w:rPr>
+              <w:t>Matter Name:</w:t>
+            </w:r>
+            <w:r>
+              <w:rPr>
+                <w:color w:val="000000"/>
+                <w:sz w:val="22"/>
+                <w:szCs w:val="22"/>
+              </w:rPr>
+              <w:t xml:space="preserve"> </w:t>
+            </w:r>
+            <w:r>
+              <w:rPr>
+                <w:color w:val="000000"/>
+                <w:sz w:val="22"/>
+                <w:szCs w:val="22"/>
+              </w:rPr>
+              <w:t xml:space="preserve"> {</w:t>
+            </w:r>
+            <w:proofErr w:type="spellStart"/>
+            <w:r>
+              <w:rPr>
+                <w:color w:val="000000"/>
+                <w:sz w:val="22"/>
+                <w:szCs w:val="22"/>
+              </w:rPr>
+              <w:t>mattername</w:t>
+            </w:r>
+            <w:proofErr w:type="spellEnd"/>
+            <w:r>
+              <w:rPr>
+                <w:color w:val="000000"/>
+                <w:sz w:val="22"/>
+                <w:szCs w:val="22"/>
+              </w:rPr>
+              <w:t>}</w:t>
+            </w:r>
+          </w:p>
+        </w:tc>
+        <w:tc>
+          <w:tcPr>
+            <w:tcW w:w="7038" w:type="dxa"/>
+            <w:shd w:val="clear" w:color="auto" w:fill="auto"/>
+          </w:tcPr>
+          <w:p>
+            <w:pPr>
+              <w:pStyle w:val="NormalWeb"/>
+              <w:rPr>
+                <w:color w:val="000000"/>
+                <w:sz w:val="22"/>
+                <w:szCs w:val="22"/>
+              </w:rPr>
+            </w:pPr>
+            <w:r>
+              <w:rPr>
+                <w:b/>
+                <w:color w:val="000000"/>
+                <w:sz w:val="22"/>
+                <w:szCs w:val="22"/>
+              </w:rPr>
+              <w:br/>
+            </w:r>
+            <w:r>
+              <w:rPr>
+                <w:b/>
+                <w:color w:val="000000"/>
+                <w:sz w:val="22"/>
+                <w:szCs w:val="22"/>
+              </w:rPr>
+              <w:t>Matter Partner:</w:t>
+            </w:r>
+            <w:r>
+              <w:rPr>
+                <w:color w:val="000000"/>
+                <w:sz w:val="22"/>
+                <w:szCs w:val="22"/>
+              </w:rPr>
+              <w:t xml:space="preserve"> {</w:t>
+            </w:r>
+            <w:proofErr w:type="spellStart"/>
+            <w:r>
+              <w:rPr>
+                <w:color w:val="000000"/>
+                <w:sz w:val="22"/>
+                <w:szCs w:val="22"/>
+              </w:rPr>
+              <w:t>partnername</w:t>
+            </w:r>
+            <w:proofErr w:type="spellEnd"/>
+            <w:r>
+              <w:rPr>
+                <w:color w:val="000000"/>
+                <w:sz w:val="22"/>
+                <w:szCs w:val="22"/>
+              </w:rPr>
+              <w:t>} {</w:t>
+            </w:r>
+            <w:proofErr w:type="spellStart"/>
+            <w:r>
+              <w:rPr>
+                <w:color w:val="000000"/>
+                <w:sz w:val="22"/>
+                <w:szCs w:val="22"/>
+              </w:rPr>
+              <w:t>partnerphonenumber</w:t>
+            </w:r>
+            <w:proofErr w:type="spellEnd"/>
+            <w:r>
+              <w:rPr>
+                <w:color w:val="000000"/>
+                <w:sz w:val="22"/>
+                <w:szCs w:val="22"/>
+              </w:rPr>
+              <w:t>}</w:t>
+            </w:r>
+            <w:r>
+              <w:rPr>
+                <w:color w:val="000000"/>
+                <w:sz w:val="22"/>
+                <w:szCs w:val="22"/>
+              </w:rPr>
+              <w:br/>
+            </w:r>
+            <w:r>
+              <w:rPr>
+                <w:b/>
+                <w:color w:val="000000"/>
+                <w:sz w:val="22"/>
+                <w:szCs w:val="22"/>
+              </w:rPr>
+              <w:br/>
+            </w:r>
+            <w:r>
+              <w:rPr>
+                <w:b/>
+                <w:color w:val="000000"/>
+                <w:sz w:val="22"/>
+                <w:szCs w:val="22"/>
+              </w:rPr>
+              <w:t>List Opening Date:</w:t>
+            </w:r>
+            <w:r>
+              <w:rPr>
+                <w:color w:val="000000"/>
+                <w:sz w:val="22"/>
+                <w:szCs w:val="22"/>
+              </w:rPr>
+              <w:t xml:space="preserve"> {</w:t>
+            </w:r>
+            <w:proofErr w:type="spellStart"/>
+            <w:r>
+              <w:rPr>
+                <w:color w:val="000000"/>
+                <w:sz w:val="22"/>
+                <w:szCs w:val="22"/>
+              </w:rPr>
+              <w:t>listopendate</w:t>
+            </w:r>
+            <w:proofErr w:type="spellEnd"/>
+            <w:r>
+              <w:rPr>
+                <w:color w:val="000000"/>
+                <w:sz w:val="22"/>
+                <w:szCs w:val="22"/>
+              </w:rPr>
+              <w:t>}</w:t>
+            </w:r>
+            <w:r>
+              <w:rPr>
+                <w:color w:val="000000"/>
+                <w:sz w:val="22"/>
+                <w:szCs w:val="22"/>
+              </w:rPr>
+              <w:br/>
+            </w:r>
+            <w:r>
+              <w:rPr>
+                <w:b/>
+                <w:color w:val="000000"/>
+                <w:sz w:val="22"/>
+                <w:szCs w:val="22"/>
+              </w:rPr>
+              <w:t>Last U</w:t>
+            </w:r>
+            <w:r>
+              <w:rPr>
+                <w:b/>
+                <w:color w:val="000000"/>
+                <w:sz w:val="22"/>
+                <w:szCs w:val="22"/>
+              </w:rPr>
+              <w:t>pdated:</w:t>
+            </w:r>
+            <w:r>
+              <w:rPr>
+                <w:color w:val="000000"/>
+                <w:sz w:val="22"/>
+                <w:szCs w:val="22"/>
+              </w:rPr>
+              <w:t xml:space="preserve"> {</w:t>
+            </w:r>
+            <w:proofErr w:type="spellStart"/>
+            <w:r>
+              <w:rPr>
+                <w:color w:val="000000"/>
+                <w:sz w:val="22"/>
+                <w:szCs w:val="22"/>
+              </w:rPr>
+              <w:t>listmoddate</w:t>
+            </w:r>
+            <w:proofErr w:type="spellEnd"/>
+            <w:r>
+              <w:rPr>
+                <w:color w:val="000000"/>
+                <w:sz w:val="22"/>
+                <w:szCs w:val="22"/>
+              </w:rPr>
+              <w:t>}</w:t>
+            </w:r>
+            <w:r>
+              <w:rPr>
+                <w:color w:val="000000"/>
+                <w:sz w:val="22"/>
+                <w:szCs w:val="22"/>
+              </w:rPr>
+              <w:br/>
+            </w:r>
+            <w:r>
+              <w:rPr>
+                <w:b/>
+                <w:color w:val="000000"/>
+                <w:sz w:val="22"/>
+                <w:szCs w:val="22"/>
+              </w:rPr>
+              <w:t>List C</w:t>
+            </w:r>
+            <w:r>
+              <w:rPr>
+                <w:b/>
+                <w:color w:val="000000"/>
+                <w:sz w:val="22"/>
+                <w:szCs w:val="22"/>
+              </w:rPr>
+              <w:t>losed:</w:t>
+            </w:r>
+            <w:r>
+              <w:rPr>
+                <w:color w:val="000000"/>
+                <w:sz w:val="22"/>
+                <w:szCs w:val="22"/>
+              </w:rPr>
+              <w:t xml:space="preserve"> {</w:t>
+            </w:r>
+            <w:proofErr w:type="spellStart"/>
+            <w:r>
+              <w:rPr>
+                <w:color w:val="000000"/>
+                <w:sz w:val="22"/>
+                <w:szCs w:val="22"/>
+              </w:rPr>
+              <w:t>listcloseddate</w:t>
+            </w:r>
+            <w:proofErr w:type="spellEnd"/>
+            <w:r>
+              <w:rPr>
+                <w:color w:val="000000"/>
+                <w:sz w:val="22"/>
+                <w:szCs w:val="22"/>
+              </w:rPr>
+              <w:t>}</w:t>
+            </w:r>
+          </w:p>
+          <w:p>
+            <w:pPr>
+              <w:pStyle w:val="NormalWeb"/>
+              <w:rPr>
+                <w:color w:val="000000"/>
+                <w:sz w:val="22"/>
+                <w:szCs w:val="22"/>
+              </w:rPr>
+            </w:pPr>
           </w:p>
         </w:tc>
       </w:tr>
@@ -321,7 +668,8 @@
         </w:trPr>
         <w:tc>
           <w:tcPr>
-            <w:tcW w:w="13988" w:type="dxa"/>
+            <w:tcW w:w="14075" w:type="dxa"/>
+            <w:gridSpan w:val="2"/>
             <w:shd w:val="clear" w:color="auto" w:fill="auto"/>
           </w:tcPr>
           <w:p>
@@ -333,183 +681,6 @@
                 <w:szCs w:val="22"/>
               </w:rPr>
             </w:pPr>
-            <w:r>
-              <w:rPr>
-                <w:b/>
-                <w:color w:val="000000"/>
-                <w:sz w:val="22"/>
-                <w:szCs w:val="22"/>
-              </w:rPr>
-              <w:t>Client:</w:t>
-            </w:r>
-            <w:r>
-              <w:rPr>
-                <w:color w:val="000000"/>
-                <w:sz w:val="22"/>
-                <w:szCs w:val="22"/>
-              </w:rPr>
-              <w:t xml:space="preserve"> </w:t>
-            </w:r>
-            <w:r>
-              <w:rPr>
-                <w:color w:val="000000"/>
-                <w:sz w:val="22"/>
-                <w:szCs w:val="22"/>
-              </w:rPr>
-              <w:t>{</w:t>
-            </w:r>
-            <w:proofErr w:type="spellStart"/>
-            <w:r>
-              <w:rPr>
-                <w:color w:val="000000"/>
-                <w:sz w:val="22"/>
-                <w:szCs w:val="22"/>
-              </w:rPr>
-              <w:t>client</w:t>
-            </w:r>
-            <w:r>
-              <w:rPr>
-                <w:color w:val="000000"/>
-                <w:sz w:val="22"/>
-                <w:szCs w:val="22"/>
-              </w:rPr>
-              <w:t>nam</w:t>
-            </w:r>
-            <w:r>
-              <w:rPr>
-                <w:color w:val="000000"/>
-                <w:sz w:val="22"/>
-                <w:szCs w:val="22"/>
-              </w:rPr>
-              <w:t>e</w:t>
-            </w:r>
-            <w:proofErr w:type="spellEnd"/>
-            <w:r>
-              <w:rPr>
-                <w:color w:val="000000"/>
-                <w:sz w:val="22"/>
-                <w:szCs w:val="22"/>
-              </w:rPr>
-              <w:t>}</w:t>
-            </w:r>
-            <w:r>
-              <w:rPr>
-                <w:color w:val="000000"/>
-                <w:sz w:val="22"/>
-                <w:szCs w:val="22"/>
-              </w:rPr>
-              <w:br/>
-            </w:r>
-            <w:r>
-              <w:rPr>
-                <w:b/>
-                <w:color w:val="000000"/>
-                <w:sz w:val="22"/>
-                <w:szCs w:val="22"/>
-              </w:rPr>
-              <w:t>Client Address:</w:t>
-            </w:r>
-            <w:r>
-              <w:rPr>
-                <w:color w:val="000000"/>
-                <w:sz w:val="22"/>
-                <w:szCs w:val="22"/>
-              </w:rPr>
-              <w:t xml:space="preserve"> </w:t>
-            </w:r>
-            <w:r>
-              <w:rPr>
-                <w:color w:val="000000"/>
-                <w:sz w:val="22"/>
-                <w:szCs w:val="22"/>
-              </w:rPr>
-              <w:t>{</w:t>
-            </w:r>
-            <w:proofErr w:type="spellStart"/>
-            <w:r>
-              <w:rPr>
-                <w:color w:val="000000"/>
-                <w:sz w:val="22"/>
-                <w:szCs w:val="22"/>
-              </w:rPr>
-              <w:t>client</w:t>
-            </w:r>
-            <w:r>
-              <w:rPr>
-                <w:color w:val="000000"/>
-                <w:sz w:val="22"/>
-                <w:szCs w:val="22"/>
-              </w:rPr>
-              <w:t>address</w:t>
-            </w:r>
-            <w:proofErr w:type="spellEnd"/>
-            <w:r>
-              <w:rPr>
-                <w:color w:val="000000"/>
-                <w:sz w:val="22"/>
-                <w:szCs w:val="22"/>
-              </w:rPr>
-              <w:t>}</w:t>
-            </w:r>
-            <w:r>
-              <w:rPr>
-                <w:color w:val="000000"/>
-                <w:sz w:val="22"/>
-                <w:szCs w:val="22"/>
-              </w:rPr>
-              <w:br/>
-            </w:r>
-            <w:r>
-              <w:rPr>
-                <w:b/>
-                <w:color w:val="000000"/>
-                <w:sz w:val="22"/>
-                <w:szCs w:val="22"/>
-              </w:rPr>
-              <w:t>Matter Name:</w:t>
-            </w:r>
-            <w:r>
-              <w:rPr>
-                <w:color w:val="000000"/>
-                <w:sz w:val="22"/>
-                <w:szCs w:val="22"/>
-              </w:rPr>
-              <w:t xml:space="preserve"> </w:t>
-            </w:r>
-            <w:r>
-              <w:rPr>
-                <w:color w:val="000000"/>
-                <w:sz w:val="22"/>
-                <w:szCs w:val="22"/>
-              </w:rPr>
-              <w:t xml:space="preserve"> </w:t>
-            </w:r>
-            <w:r>
-              <w:rPr>
-                <w:color w:val="000000"/>
-                <w:sz w:val="22"/>
-                <w:szCs w:val="22"/>
-              </w:rPr>
-              <w:t>{</w:t>
-            </w:r>
-            <w:proofErr w:type="spellStart"/>
-            <w:r>
-              <w:rPr>
-                <w:color w:val="000000"/>
-                <w:sz w:val="22"/>
-                <w:szCs w:val="22"/>
-              </w:rPr>
-              <w:t>mattername</w:t>
-            </w:r>
-            <w:proofErr w:type="spellEnd"/>
-            <w:r>
-              <w:rPr>
-                <w:color w:val="000000"/>
-                <w:sz w:val="22"/>
-                <w:szCs w:val="22"/>
-              </w:rPr>
-              <w:t>}</w:t>
-            </w:r>
           </w:p>
         </w:tc>
       </w:tr>
@@ -520,406 +691,10 @@
         </w:trPr>
         <w:tc>
           <w:tcPr>
-            <w:tcW w:w="13988" w:type="dxa"/>
+            <w:tcW w:w="14075" w:type="dxa"/>
+            <w:gridSpan w:val="2"/>
             <w:shd w:val="clear" w:color="auto" w:fill="auto"/>
           </w:tcPr>
-          <w:p>
-            <w:pPr>
-              <w:pStyle w:val="NormalWeb"/>
-              <w:rPr>
-                <w:sz w:val="22"/>
-                <w:szCs w:val="22"/>
-              </w:rPr>
-            </w:pPr>
-            <w:r>
-              <w:rPr>
-                <w:b/>
-                <w:color w:val="000000"/>
-                <w:sz w:val="22"/>
-                <w:szCs w:val="22"/>
-              </w:rPr>
-              <w:t>Matter Partner</w:t>
-            </w:r>
-            <w:r>
-              <w:rPr>
-                <w:b/>
-                <w:color w:val="000000"/>
-                <w:sz w:val="22"/>
-                <w:szCs w:val="22"/>
-              </w:rPr>
-              <w:t>:</w:t>
-            </w:r>
-            <w:r>
-              <w:rPr>
-                <w:color w:val="000000"/>
-                <w:sz w:val="22"/>
-                <w:szCs w:val="22"/>
-              </w:rPr>
-              <w:t xml:space="preserve"> </w:t>
-            </w:r>
-            <w:r>
-              <w:rPr>
-                <w:color w:val="000000"/>
-                <w:sz w:val="22"/>
-                <w:szCs w:val="22"/>
-              </w:rPr>
-              <w:t>{</w:t>
-            </w:r>
-            <w:proofErr w:type="spellStart"/>
-            <w:r>
-              <w:rPr>
-                <w:color w:val="000000"/>
-                <w:sz w:val="22"/>
-                <w:szCs w:val="22"/>
-              </w:rPr>
-              <w:t>partnername</w:t>
-            </w:r>
-            <w:proofErr w:type="spellEnd"/>
-            <w:r>
-              <w:rPr>
-                <w:color w:val="000000"/>
-                <w:sz w:val="22"/>
-                <w:szCs w:val="22"/>
-              </w:rPr>
-              <w:t>}</w:t>
-            </w:r>
-            <w:r>
-              <w:rPr>
-                <w:color w:val="000000"/>
-                <w:sz w:val="22"/>
-                <w:szCs w:val="22"/>
-              </w:rPr>
-              <w:t xml:space="preserve"> </w:t>
-            </w:r>
-            <w:r>
-              <w:rPr>
-                <w:color w:val="000000"/>
-                <w:sz w:val="22"/>
-                <w:szCs w:val="22"/>
-              </w:rPr>
-              <w:t>{</w:t>
-            </w:r>
-            <w:proofErr w:type="spellStart"/>
-            <w:r>
-              <w:rPr>
-                <w:color w:val="000000"/>
-                <w:sz w:val="22"/>
-                <w:szCs w:val="22"/>
-              </w:rPr>
-              <w:t>partnerphonenumber</w:t>
-            </w:r>
-            <w:proofErr w:type="spellEnd"/>
-            <w:r>
-              <w:rPr>
-                <w:color w:val="000000"/>
-                <w:sz w:val="22"/>
-                <w:szCs w:val="22"/>
-              </w:rPr>
-              <w:t>}</w:t>
-            </w:r>
-            <w:r>
-              <w:rPr>
-                <w:color w:val="000000"/>
-                <w:sz w:val="22"/>
-                <w:szCs w:val="22"/>
-              </w:rPr>
-              <w:t xml:space="preserve"> </w:t>
-            </w:r>
-          </w:p>
-        </w:tc>
-      </w:tr>
-      <w:tr>
-        <w:trPr>
-          <w:cantSplit/>
-          <w:tblCellSpacing w:w="0" w:type="dxa"/>
-        </w:trPr>
-        <w:tc>
-          <w:tcPr>
-            <w:tcW w:w="13988" w:type="dxa"/>
-            <w:shd w:val="clear" w:color="auto" w:fill="auto"/>
-          </w:tcPr>
-          <w:p>
-            <w:pPr>
-              <w:pStyle w:val="NormalWeb"/>
-              <w:rPr>
-                <w:sz w:val="22"/>
-                <w:szCs w:val="22"/>
-              </w:rPr>
-            </w:pPr>
-            <w:r>
-              <w:rPr>
-                <w:b/>
-                <w:color w:val="000000"/>
-                <w:sz w:val="22"/>
-                <w:szCs w:val="22"/>
-              </w:rPr>
-              <w:t>List Opening Date</w:t>
-            </w:r>
-            <w:r>
-              <w:rPr>
-                <w:b/>
-                <w:color w:val="000000"/>
-                <w:sz w:val="22"/>
-                <w:szCs w:val="22"/>
-              </w:rPr>
-              <w:t>:</w:t>
-            </w:r>
-            <w:r>
-              <w:rPr>
-                <w:color w:val="000000"/>
-                <w:sz w:val="22"/>
-                <w:szCs w:val="22"/>
-              </w:rPr>
-              <w:t xml:space="preserve"> </w:t>
-            </w:r>
-            <w:r>
-              <w:rPr>
-                <w:color w:val="000000"/>
-                <w:sz w:val="22"/>
-                <w:szCs w:val="22"/>
-              </w:rPr>
-              <w:t>{</w:t>
-            </w:r>
-            <w:proofErr w:type="spellStart"/>
-            <w:r>
-              <w:rPr>
-                <w:color w:val="000000"/>
-                <w:sz w:val="22"/>
-                <w:szCs w:val="22"/>
-              </w:rPr>
-              <w:t>listopen</w:t>
-            </w:r>
-            <w:r>
-              <w:rPr>
-                <w:color w:val="000000"/>
-                <w:sz w:val="22"/>
-                <w:szCs w:val="22"/>
-              </w:rPr>
-              <w:t>date</w:t>
-            </w:r>
-            <w:proofErr w:type="spellEnd"/>
-            <w:r>
-              <w:rPr>
-                <w:color w:val="000000"/>
-                <w:sz w:val="22"/>
-                <w:szCs w:val="22"/>
-              </w:rPr>
-              <w:t>}</w:t>
-            </w:r>
-            <w:r>
-              <w:rPr>
-                <w:color w:val="000000"/>
-                <w:sz w:val="22"/>
-                <w:szCs w:val="22"/>
-              </w:rPr>
-              <w:t xml:space="preserve"> </w:t>
-            </w:r>
-          </w:p>
-        </w:tc>
-      </w:tr>
-      <w:tr>
-        <w:trPr>
-          <w:cantSplit/>
-          <w:tblCellSpacing w:w="0" w:type="dxa"/>
-        </w:trPr>
-        <w:tc>
-          <w:tcPr>
-            <w:tcW w:w="13988" w:type="dxa"/>
-            <w:shd w:val="clear" w:color="auto" w:fill="auto"/>
-          </w:tcPr>
-          <w:p>
-            <w:pPr>
-              <w:pStyle w:val="NormalWeb"/>
-              <w:rPr>
-                <w:sz w:val="22"/>
-                <w:szCs w:val="22"/>
-              </w:rPr>
-            </w:pPr>
-            <w:r>
-              <w:rPr>
-                <w:b/>
-                <w:color w:val="000000"/>
-                <w:sz w:val="22"/>
-                <w:szCs w:val="22"/>
-              </w:rPr>
-              <w:t>Last U</w:t>
-            </w:r>
-            <w:r>
-              <w:rPr>
-                <w:b/>
-                <w:color w:val="000000"/>
-                <w:sz w:val="22"/>
-                <w:szCs w:val="22"/>
-              </w:rPr>
-              <w:t>pdated</w:t>
-            </w:r>
-            <w:r>
-              <w:rPr>
-                <w:b/>
-                <w:color w:val="000000"/>
-                <w:sz w:val="22"/>
-                <w:szCs w:val="22"/>
-              </w:rPr>
-              <w:t>:</w:t>
-            </w:r>
-            <w:r>
-              <w:rPr>
-                <w:color w:val="000000"/>
-                <w:sz w:val="22"/>
-                <w:szCs w:val="22"/>
-              </w:rPr>
-              <w:t xml:space="preserve"> </w:t>
-            </w:r>
-            <w:r>
-              <w:rPr>
-                <w:color w:val="000000"/>
-                <w:sz w:val="22"/>
-                <w:szCs w:val="22"/>
-              </w:rPr>
-              <w:t>{</w:t>
-            </w:r>
-            <w:proofErr w:type="spellStart"/>
-            <w:r>
-              <w:rPr>
-                <w:color w:val="000000"/>
-                <w:sz w:val="22"/>
-                <w:szCs w:val="22"/>
-              </w:rPr>
-              <w:t>listmod</w:t>
-            </w:r>
-            <w:r>
-              <w:rPr>
-                <w:color w:val="000000"/>
-                <w:sz w:val="22"/>
-                <w:szCs w:val="22"/>
-              </w:rPr>
-              <w:t>date</w:t>
-            </w:r>
-            <w:proofErr w:type="spellEnd"/>
-            <w:r>
-              <w:rPr>
-                <w:color w:val="000000"/>
-                <w:sz w:val="22"/>
-                <w:szCs w:val="22"/>
-              </w:rPr>
-              <w:t>}</w:t>
-            </w:r>
-            <w:r>
-              <w:rPr>
-                <w:color w:val="000000"/>
-                <w:sz w:val="22"/>
-                <w:szCs w:val="22"/>
-              </w:rPr>
-              <w:t xml:space="preserve"> </w:t>
-            </w:r>
-          </w:p>
-        </w:tc>
-      </w:tr>
-      <w:tr>
-        <w:trPr>
-          <w:cantSplit/>
-          <w:tblCellSpacing w:w="0" w:type="dxa"/>
-        </w:trPr>
-        <w:tc>
-          <w:tcPr>
-            <w:tcW w:w="13988" w:type="dxa"/>
-            <w:shd w:val="clear" w:color="auto" w:fill="auto"/>
-          </w:tcPr>
-          <w:p>
-            <w:pPr>
-              <w:pStyle w:val="NormalWeb"/>
-              <w:rPr>
-                <w:color w:val="000000"/>
-                <w:sz w:val="22"/>
-                <w:szCs w:val="22"/>
-              </w:rPr>
-            </w:pPr>
-            <w:r>
-              <w:rPr>
-                <w:b/>
-                <w:color w:val="000000"/>
-                <w:sz w:val="22"/>
-                <w:szCs w:val="22"/>
-              </w:rPr>
-              <w:t>List C</w:t>
-            </w:r>
-            <w:r>
-              <w:rPr>
-                <w:b/>
-                <w:color w:val="000000"/>
-                <w:sz w:val="22"/>
-                <w:szCs w:val="22"/>
-              </w:rPr>
-              <w:t>losed</w:t>
-            </w:r>
-            <w:r>
-              <w:rPr>
-                <w:b/>
-                <w:color w:val="000000"/>
-                <w:sz w:val="22"/>
-                <w:szCs w:val="22"/>
-              </w:rPr>
-              <w:t>:</w:t>
-            </w:r>
-            <w:r>
-              <w:rPr>
-                <w:color w:val="000000"/>
-                <w:sz w:val="22"/>
-                <w:szCs w:val="22"/>
-              </w:rPr>
-              <w:t xml:space="preserve"> </w:t>
-            </w:r>
-            <w:r>
-              <w:rPr>
-                <w:color w:val="000000"/>
-                <w:sz w:val="22"/>
-                <w:szCs w:val="22"/>
-              </w:rPr>
-              <w:t>{</w:t>
-            </w:r>
-            <w:proofErr w:type="spellStart"/>
-            <w:r>
-              <w:rPr>
-                <w:color w:val="000000"/>
-                <w:sz w:val="22"/>
-                <w:szCs w:val="22"/>
-              </w:rPr>
-              <w:t>listclosed</w:t>
-            </w:r>
-            <w:r>
-              <w:rPr>
-                <w:color w:val="000000"/>
-                <w:sz w:val="22"/>
-                <w:szCs w:val="22"/>
-              </w:rPr>
-              <w:t>date</w:t>
-            </w:r>
-            <w:proofErr w:type="spellEnd"/>
-            <w:r>
-              <w:rPr>
-                <w:color w:val="000000"/>
-                <w:sz w:val="22"/>
-                <w:szCs w:val="22"/>
-              </w:rPr>
-              <w:t>}</w:t>
-            </w:r>
-            <w:r>
-              <w:rPr>
-                <w:color w:val="000000"/>
-                <w:sz w:val="22"/>
-                <w:szCs w:val="22"/>
-              </w:rPr>
-              <w:t xml:space="preserve"> </w:t>
-            </w:r>
-            <w:r>
-              <w:rPr>
-                <w:color w:val="000000"/>
-                <w:sz w:val="22"/>
-                <w:szCs w:val="22"/>
-              </w:rPr>
-              <w:br/>
-            </w:r>
-          </w:p>
           <w:tbl>
             <w:tblPr>
               <w:tblW w:w="14065" w:type="dxa"/>
@@ -934,12 +709,12 @@
               <w:tblLook w:val="01E0" w:firstRow="1" w:lastRow="1" w:firstColumn="1" w:lastColumn="1" w:noHBand="0" w:noVBand="0"/>
             </w:tblPr>
             <w:tblGrid>
-              <w:gridCol w:w="2165"/>
-              <w:gridCol w:w="1687"/>
-              <w:gridCol w:w="1794"/>
+              <w:gridCol w:w="2351"/>
+              <w:gridCol w:w="1681"/>
+              <w:gridCol w:w="1792"/>
               <w:gridCol w:w="2152"/>
               <w:gridCol w:w="2008"/>
-              <w:gridCol w:w="4259"/>
+              <w:gridCol w:w="4081"/>
             </w:tblGrid>
             <w:tr>
               <w:trPr>
@@ -947,7 +722,7 @@
               </w:trPr>
               <w:tc>
                 <w:tcPr>
-                  <w:tcW w:w="2165" w:type="dxa"/>
+                  <w:tcW w:w="2170" w:type="dxa"/>
                   <w:shd w:val="clear" w:color="auto" w:fill="A6A6A6"/>
                 </w:tcPr>
                 <w:p>
@@ -984,7 +759,7 @@
               </w:tc>
               <w:tc>
                 <w:tcPr>
-                  <w:tcW w:w="1687" w:type="dxa"/>
+                  <w:tcW w:w="1688" w:type="dxa"/>
                   <w:shd w:val="clear" w:color="auto" w:fill="A6A6A6"/>
                 </w:tcPr>
                 <w:p>
@@ -1041,7 +816,7 @@
               </w:tc>
               <w:tc>
                 <w:tcPr>
-                  <w:tcW w:w="2152" w:type="dxa"/>
+                  <w:tcW w:w="2123" w:type="dxa"/>
                   <w:shd w:val="clear" w:color="auto" w:fill="A6A6A6"/>
                 </w:tcPr>
                 <w:p>
@@ -1102,7 +877,7 @@
               </w:tc>
               <w:tc>
                 <w:tcPr>
-                  <w:tcW w:w="4259" w:type="dxa"/>
+                  <w:tcW w:w="4282" w:type="dxa"/>
                   <w:shd w:val="clear" w:color="auto" w:fill="A6A6A6"/>
                 </w:tcPr>
                 <w:p>
@@ -1131,7 +906,7 @@
               </w:trPr>
               <w:tc>
                 <w:tcPr>
-                  <w:tcW w:w="2165" w:type="dxa"/>
+                  <w:tcW w:w="2170" w:type="dxa"/>
                 </w:tcPr>
                 <w:p>
                   <w:pPr>
@@ -1164,21 +939,21 @@
                   </w:r>
                   <w:r>
                     <w:rPr>
-                      <w:sz w:val="20"/>
+                      <w:sz w:val="28"/>
                     </w:rPr>
                     <w:t>{</w:t>
                   </w:r>
                   <w:proofErr w:type="spellStart"/>
                   <w:r>
                     <w:rPr>
-                      <w:sz w:val="20"/>
+                      <w:sz w:val="28"/>
                     </w:rPr>
                     <w:t>listmembername</w:t>
                   </w:r>
                   <w:proofErr w:type="spellEnd"/>
                   <w:r>
                     <w:rPr>
-                      <w:sz w:val="20"/>
+                      <w:sz w:val="28"/>
                     </w:rPr>
                     <w:t>}</w:t>
                   </w:r>
@@ -1186,7 +961,7 @@
               </w:tc>
               <w:tc>
                 <w:tcPr>
-                  <w:tcW w:w="1687" w:type="dxa"/>
+                  <w:tcW w:w="1688" w:type="dxa"/>
                 </w:tcPr>
                 <w:p>
                   <w:pPr>
@@ -1260,7 +1035,7 @@
               </w:tc>
               <w:tc>
                 <w:tcPr>
-                  <w:tcW w:w="2152" w:type="dxa"/>
+                  <w:tcW w:w="2123" w:type="dxa"/>
                 </w:tcPr>
                 <w:p>
                   <w:pPr>
@@ -1293,6 +1068,8 @@
                     </w:rPr>
                     <w:t>}</w:t>
                   </w:r>
+                  <w:bookmarkStart w:id="0" w:name="_GoBack"/>
+                  <w:bookmarkEnd w:id="0"/>
                 </w:p>
               </w:tc>
               <w:tc>
@@ -1334,7 +1111,7 @@
               </w:tc>
               <w:tc>
                 <w:tcPr>
-                  <w:tcW w:w="4259" w:type="dxa"/>
+                  <w:tcW w:w="4282" w:type="dxa"/>
                 </w:tcPr>
                 <w:p>
                   <w:pPr>
@@ -1377,13 +1154,7 @@
                     <w:rPr>
                       <w:sz w:val="20"/>
                     </w:rPr>
-                    <w:t>/</w:t>
-                  </w:r>
-                  <w:r>
-                    <w:rPr>
-                      <w:sz w:val="20"/>
-                    </w:rPr>
-                    <w:t>list</w:t>
+                    <w:t>/list</w:t>
                   </w:r>
                   <w:r>
                     <w:rPr>
@@ -1403,8 +1174,6 @@
                 <w:szCs w:val="22"/>
               </w:rPr>
             </w:pPr>
-            <w:bookmarkStart w:id="0" w:name="_GoBack"/>
-            <w:bookmarkEnd w:id="0"/>
           </w:p>
         </w:tc>
       </w:tr>
@@ -1415,85 +1184,10 @@
         </w:trPr>
         <w:tc>
           <w:tcPr>
-            <w:tcW w:w="13988" w:type="dxa"/>
+            <w:tcW w:w="14075" w:type="dxa"/>
+            <w:gridSpan w:val="2"/>
             <w:shd w:val="clear" w:color="auto" w:fill="auto"/>
           </w:tcPr>
-          <w:p>
-            <w:pPr>
-              <w:pStyle w:val="NormalWeb"/>
-              <w:rPr>
-                <w:i/>
-                <w:color w:val="000000"/>
-                <w:sz w:val="22"/>
-                <w:szCs w:val="22"/>
-              </w:rPr>
-            </w:pPr>
-          </w:p>
-          <w:p>
-            <w:pPr>
-              <w:pStyle w:val="NormalWeb"/>
-              <w:rPr>
-                <w:i/>
-                <w:color w:val="000000"/>
-                <w:sz w:val="22"/>
-                <w:szCs w:val="22"/>
-              </w:rPr>
-            </w:pPr>
-            <w:r>
-              <w:rPr>
-                <w:i/>
-                <w:color w:val="000000"/>
-                <w:sz w:val="22"/>
-                <w:szCs w:val="22"/>
-              </w:rPr>
-              <w:t>Th</w:t>
-            </w:r>
-            <w:r>
-              <w:rPr>
-                <w:i/>
-                <w:color w:val="000000"/>
-                <w:sz w:val="22"/>
-                <w:szCs w:val="22"/>
-              </w:rPr>
-              <w:t xml:space="preserve">is list must be retained for </w:t>
-            </w:r>
-            <w:r>
-              <w:rPr>
-                <w:i/>
-                <w:color w:val="000000"/>
-                <w:sz w:val="22"/>
-                <w:szCs w:val="22"/>
-              </w:rPr>
-              <w:t>five</w:t>
-            </w:r>
-            <w:r>
-              <w:rPr>
-                <w:i/>
-                <w:color w:val="000000"/>
-                <w:sz w:val="22"/>
-                <w:szCs w:val="22"/>
-              </w:rPr>
-              <w:t xml:space="preserve"> years</w:t>
-            </w:r>
-            <w:r>
-              <w:rPr>
-                <w:i/>
-                <w:color w:val="000000"/>
-                <w:sz w:val="22"/>
-                <w:szCs w:val="22"/>
-              </w:rPr>
-              <w:t xml:space="preserve"> from the date on which it was</w:t>
-            </w:r>
-            <w:r>
-              <w:rPr>
-                <w:i/>
-                <w:color w:val="000000"/>
-                <w:sz w:val="22"/>
-                <w:szCs w:val="22"/>
-              </w:rPr>
-              <w:t xml:space="preserve"> last updated.  </w:t>
-            </w:r>
-          </w:p>
           <w:p>
             <w:pPr>
               <w:pStyle w:val="NormalWeb"/>
@@ -1590,7 +1284,7 @@
       <w:rPr>
         <w:noProof/>
       </w:rPr>
-      <w:t>2</w:t>
+      <w:t>1</w:t>
     </w:r>
     <w:r>
       <w:fldChar w:fldCharType="end"/>
@@ -3886,7 +3580,7 @@
 </file>
 
 <file path=customXml/itemProps1.xml><?xml version="1.0" encoding="utf-8"?>
-<ds:datastoreItem xmlns:ds="http://schemas.openxmlformats.org/officeDocument/2006/customXml" ds:itemID="{4E8232B4-5FFA-4A7A-947A-5D109596E494}">
+<ds:datastoreItem xmlns:ds="http://schemas.openxmlformats.org/officeDocument/2006/customXml" ds:itemID="{563B17E5-B8C5-41EA-B237-98132910B826}">
   <ds:schemaRefs>
     <ds:schemaRef ds:uri="http://schemas.openxmlformats.org/officeDocument/2006/bibliography"/>
   </ds:schemaRefs>

</xml_diff>

<commit_message>
Updating insider list template.
</commit_message>
<xml_diff>
--- a/Templates/Insider Report Template-UK.docx
+++ b/Templates/Insider Report Template-UK.docx
@@ -157,7 +157,7 @@
     </w:p>
     <w:tbl>
       <w:tblPr>
-        <w:tblW w:w="14075" w:type="dxa"/>
+        <w:tblW w:w="14997" w:type="dxa"/>
         <w:tblCellSpacing w:w="0" w:type="dxa"/>
         <w:tblInd w:w="-15" w:type="dxa"/>
         <w:tblCellMar>
@@ -167,17 +167,18 @@
         <w:tblLook w:val="0000" w:firstRow="0" w:lastRow="0" w:firstColumn="0" w:lastColumn="0" w:noHBand="0" w:noVBand="0"/>
       </w:tblPr>
       <w:tblGrid>
-        <w:gridCol w:w="7037"/>
-        <w:gridCol w:w="7038"/>
+        <w:gridCol w:w="7497"/>
+        <w:gridCol w:w="7500"/>
       </w:tblGrid>
       <w:tr>
         <w:trPr>
           <w:cantSplit/>
+          <w:trHeight w:val="857"/>
           <w:tblCellSpacing w:w="0" w:type="dxa"/>
         </w:trPr>
         <w:tc>
           <w:tcPr>
-            <w:tcW w:w="7037" w:type="dxa"/>
+            <w:tcW w:w="7497" w:type="dxa"/>
             <w:shd w:val="clear" w:color="auto" w:fill="auto"/>
           </w:tcPr>
           <w:p>
@@ -418,7 +419,7 @@
         </w:tc>
         <w:tc>
           <w:tcPr>
-            <w:tcW w:w="7038" w:type="dxa"/>
+            <w:tcW w:w="7499" w:type="dxa"/>
             <w:shd w:val="clear" w:color="auto" w:fill="auto"/>
           </w:tcPr>
           <w:p>
@@ -648,7 +649,29 @@
               </w:rPr>
               <w:t>}</w:t>
             </w:r>
+            <w:r>
+              <w:rPr>
+                <w:color w:val="000000"/>
+                <w:sz w:val="22"/>
+                <w:szCs w:val="22"/>
+              </w:rPr>
+              <w:br/>
+            </w:r>
           </w:p>
+        </w:tc>
+      </w:tr>
+      <w:tr>
+        <w:trPr>
+          <w:cantSplit/>
+          <w:trHeight w:val="120"/>
+          <w:tblCellSpacing w:w="0" w:type="dxa"/>
+        </w:trPr>
+        <w:tc>
+          <w:tcPr>
+            <w:tcW w:w="14997" w:type="dxa"/>
+            <w:gridSpan w:val="2"/>
+            <w:shd w:val="clear" w:color="auto" w:fill="auto"/>
+          </w:tcPr>
           <w:p>
             <w:pPr>
               <w:pStyle w:val="NormalWeb"/>
@@ -664,40 +687,19 @@
       <w:tr>
         <w:trPr>
           <w:cantSplit/>
+          <w:trHeight w:val="996"/>
           <w:tblCellSpacing w:w="0" w:type="dxa"/>
         </w:trPr>
         <w:tc>
           <w:tcPr>
-            <w:tcW w:w="14075" w:type="dxa"/>
-            <w:gridSpan w:val="2"/>
-            <w:shd w:val="clear" w:color="auto" w:fill="auto"/>
-          </w:tcPr>
-          <w:p>
-            <w:pPr>
-              <w:pStyle w:val="NormalWeb"/>
-              <w:rPr>
-                <w:color w:val="000000"/>
-                <w:sz w:val="22"/>
-                <w:szCs w:val="22"/>
-              </w:rPr>
-            </w:pPr>
-          </w:p>
-        </w:tc>
-      </w:tr>
-      <w:tr>
-        <w:trPr>
-          <w:cantSplit/>
-          <w:tblCellSpacing w:w="0" w:type="dxa"/>
-        </w:trPr>
-        <w:tc>
-          <w:tcPr>
-            <w:tcW w:w="14075" w:type="dxa"/>
+            <w:tcW w:w="14997" w:type="dxa"/>
             <w:gridSpan w:val="2"/>
             <w:shd w:val="clear" w:color="auto" w:fill="auto"/>
           </w:tcPr>
           <w:tbl>
             <w:tblPr>
-              <w:tblW w:w="14065" w:type="dxa"/>
+              <w:tblW w:w="14509" w:type="dxa"/>
+              <w:tblInd w:w="7" w:type="dxa"/>
               <w:tblBorders>
                 <w:top w:val="single" w:sz="4" w:space="0" w:color="auto"/>
                 <w:left w:val="single" w:sz="4" w:space="0" w:color="auto"/>
@@ -709,21 +711,21 @@
               <w:tblLook w:val="01E0" w:firstRow="1" w:lastRow="1" w:firstColumn="1" w:lastColumn="1" w:noHBand="0" w:noVBand="0"/>
             </w:tblPr>
             <w:tblGrid>
-              <w:gridCol w:w="2351"/>
-              <w:gridCol w:w="1681"/>
-              <w:gridCol w:w="1792"/>
-              <w:gridCol w:w="2152"/>
-              <w:gridCol w:w="2008"/>
-              <w:gridCol w:w="4081"/>
+              <w:gridCol w:w="2425"/>
+              <w:gridCol w:w="1734"/>
+              <w:gridCol w:w="1849"/>
+              <w:gridCol w:w="2220"/>
+              <w:gridCol w:w="2070"/>
+              <w:gridCol w:w="4211"/>
             </w:tblGrid>
             <w:tr>
               <w:trPr>
-                <w:trHeight w:val="755"/>
+                <w:trHeight w:val="137"/>
               </w:trPr>
               <w:tc>
                 <w:tcPr>
-                  <w:tcW w:w="2170" w:type="dxa"/>
-                  <w:shd w:val="clear" w:color="auto" w:fill="A6A6A6"/>
+                  <w:tcW w:w="2425" w:type="dxa"/>
+                  <w:shd w:val="clear" w:color="auto" w:fill="E7E6E6" w:themeFill="background2"/>
                 </w:tcPr>
                 <w:p>
                   <w:pPr>
@@ -742,25 +744,14 @@
                       <w:sz w:val="20"/>
                       <w:szCs w:val="20"/>
                     </w:rPr>
-                    <w:t xml:space="preserve">Personnel Name </w:t>
+                    <w:t>Personnel Name</w:t>
                   </w:r>
-                </w:p>
-                <w:p>
-                  <w:pPr>
-                    <w:pStyle w:val="NormalWeb"/>
-                    <w:rPr>
-                      <w:bCs/>
-                      <w:color w:val="000000"/>
-                      <w:sz w:val="20"/>
-                      <w:szCs w:val="20"/>
-                    </w:rPr>
-                  </w:pPr>
                 </w:p>
               </w:tc>
               <w:tc>
                 <w:tcPr>
-                  <w:tcW w:w="1688" w:type="dxa"/>
-                  <w:shd w:val="clear" w:color="auto" w:fill="A6A6A6"/>
+                  <w:tcW w:w="1734" w:type="dxa"/>
+                  <w:shd w:val="clear" w:color="auto" w:fill="E7E6E6" w:themeFill="background2"/>
                 </w:tcPr>
                 <w:p>
                   <w:pPr>
@@ -792,8 +783,8 @@
               </w:tc>
               <w:tc>
                 <w:tcPr>
-                  <w:tcW w:w="1794" w:type="dxa"/>
-                  <w:shd w:val="clear" w:color="auto" w:fill="A6A6A6"/>
+                  <w:tcW w:w="1849" w:type="dxa"/>
+                  <w:shd w:val="clear" w:color="auto" w:fill="E7E6E6" w:themeFill="background2"/>
                 </w:tcPr>
                 <w:p>
                   <w:pPr>
@@ -816,8 +807,8 @@
               </w:tc>
               <w:tc>
                 <w:tcPr>
-                  <w:tcW w:w="2123" w:type="dxa"/>
-                  <w:shd w:val="clear" w:color="auto" w:fill="A6A6A6"/>
+                  <w:tcW w:w="2220" w:type="dxa"/>
+                  <w:shd w:val="clear" w:color="auto" w:fill="E7E6E6" w:themeFill="background2"/>
                 </w:tcPr>
                 <w:p>
                   <w:pPr>
@@ -851,8 +842,8 @@
               </w:tc>
               <w:tc>
                 <w:tcPr>
-                  <w:tcW w:w="2008" w:type="dxa"/>
-                  <w:shd w:val="clear" w:color="auto" w:fill="A6A6A6"/>
+                  <w:tcW w:w="2070" w:type="dxa"/>
+                  <w:shd w:val="clear" w:color="auto" w:fill="E7E6E6" w:themeFill="background2"/>
                 </w:tcPr>
                 <w:p>
                   <w:pPr>
@@ -877,8 +868,8 @@
               </w:tc>
               <w:tc>
                 <w:tcPr>
-                  <w:tcW w:w="4282" w:type="dxa"/>
-                  <w:shd w:val="clear" w:color="auto" w:fill="A6A6A6"/>
+                  <w:tcW w:w="4211" w:type="dxa"/>
+                  <w:shd w:val="clear" w:color="auto" w:fill="E7E6E6" w:themeFill="background2"/>
                 </w:tcPr>
                 <w:p>
                   <w:pPr>
@@ -902,11 +893,11 @@
             </w:tr>
             <w:tr>
               <w:trPr>
-                <w:trHeight w:val="508"/>
+                <w:trHeight w:val="5"/>
               </w:trPr>
               <w:tc>
                 <w:tcPr>
-                  <w:tcW w:w="2170" w:type="dxa"/>
+                  <w:tcW w:w="2425" w:type="dxa"/>
                 </w:tcPr>
                 <w:p>
                   <w:pPr>
@@ -915,6 +906,7 @@
                       <w:ilvl w:val="0"/>
                       <w:numId w:val="0"/>
                     </w:numPr>
+                    <w:spacing w:before="0"/>
                     <w:rPr>
                       <w:sz w:val="20"/>
                     </w:rPr>
@@ -961,7 +953,7 @@
               </w:tc>
               <w:tc>
                 <w:tcPr>
-                  <w:tcW w:w="1688" w:type="dxa"/>
+                  <w:tcW w:w="1734" w:type="dxa"/>
                 </w:tcPr>
                 <w:p>
                   <w:pPr>
@@ -970,6 +962,7 @@
                       <w:ilvl w:val="0"/>
                       <w:numId w:val="0"/>
                     </w:numPr>
+                    <w:spacing w:before="0"/>
                     <w:rPr>
                       <w:sz w:val="20"/>
                     </w:rPr>
@@ -998,7 +991,7 @@
               </w:tc>
               <w:tc>
                 <w:tcPr>
-                  <w:tcW w:w="1794" w:type="dxa"/>
+                  <w:tcW w:w="1849" w:type="dxa"/>
                 </w:tcPr>
                 <w:p>
                   <w:pPr>
@@ -1007,6 +1000,7 @@
                       <w:ilvl w:val="0"/>
                       <w:numId w:val="0"/>
                     </w:numPr>
+                    <w:spacing w:before="0"/>
                     <w:rPr>
                       <w:sz w:val="20"/>
                     </w:rPr>
@@ -1035,7 +1029,7 @@
               </w:tc>
               <w:tc>
                 <w:tcPr>
-                  <w:tcW w:w="2123" w:type="dxa"/>
+                  <w:tcW w:w="2220" w:type="dxa"/>
                 </w:tcPr>
                 <w:p>
                   <w:pPr>
@@ -1044,6 +1038,7 @@
                       <w:ilvl w:val="0"/>
                       <w:numId w:val="0"/>
                     </w:numPr>
+                    <w:spacing w:before="0"/>
                     <w:rPr>
                       <w:sz w:val="20"/>
                     </w:rPr>
@@ -1068,13 +1063,11 @@
                     </w:rPr>
                     <w:t>}</w:t>
                   </w:r>
-                  <w:bookmarkStart w:id="0" w:name="_GoBack"/>
-                  <w:bookmarkEnd w:id="0"/>
                 </w:p>
               </w:tc>
               <w:tc>
                 <w:tcPr>
-                  <w:tcW w:w="2008" w:type="dxa"/>
+                  <w:tcW w:w="2070" w:type="dxa"/>
                 </w:tcPr>
                 <w:p>
                   <w:pPr>
@@ -1083,6 +1076,7 @@
                       <w:ilvl w:val="0"/>
                       <w:numId w:val="0"/>
                     </w:numPr>
+                    <w:spacing w:before="0"/>
                     <w:rPr>
                       <w:sz w:val="20"/>
                     </w:rPr>
@@ -1111,7 +1105,7 @@
               </w:tc>
               <w:tc>
                 <w:tcPr>
-                  <w:tcW w:w="4282" w:type="dxa"/>
+                  <w:tcW w:w="4211" w:type="dxa"/>
                 </w:tcPr>
                 <w:p>
                   <w:pPr>
@@ -1120,6 +1114,7 @@
                       <w:ilvl w:val="0"/>
                       <w:numId w:val="0"/>
                     </w:numPr>
+                    <w:spacing w:before="0"/>
                     <w:rPr>
                       <w:sz w:val="20"/>
                     </w:rPr>
@@ -1180,11 +1175,12 @@
       <w:tr>
         <w:trPr>
           <w:cantSplit/>
+          <w:trHeight w:val="120"/>
           <w:tblCellSpacing w:w="0" w:type="dxa"/>
         </w:trPr>
         <w:tc>
           <w:tcPr>
-            <w:tcW w:w="14075" w:type="dxa"/>
+            <w:tcW w:w="14997" w:type="dxa"/>
             <w:gridSpan w:val="2"/>
             <w:shd w:val="clear" w:color="auto" w:fill="auto"/>
           </w:tcPr>
@@ -1209,13 +1205,15 @@
           <w:szCs w:val="22"/>
         </w:rPr>
       </w:pPr>
+      <w:bookmarkStart w:id="0" w:name="_GoBack"/>
+      <w:bookmarkEnd w:id="0"/>
     </w:p>
     <w:sectPr>
       <w:headerReference w:type="default" r:id="rId9"/>
       <w:footerReference w:type="default" r:id="rId10"/>
       <w:footerReference w:type="first" r:id="rId11"/>
       <w:pgSz w:w="16838" w:h="11906" w:orient="landscape" w:code="9"/>
-      <w:pgMar w:top="1797" w:right="1440" w:bottom="1260" w:left="1797" w:header="709" w:footer="709" w:gutter="0"/>
+      <w:pgMar w:top="1440" w:right="1080" w:bottom="1440" w:left="1080" w:header="709" w:footer="709" w:gutter="0"/>
       <w:cols w:space="708"/>
       <w:docGrid w:linePitch="360"/>
     </w:sectPr>
@@ -2151,6 +2149,50 @@
     <w:lsdException w:name="Subtitle" w:qFormat="1"/>
     <w:lsdException w:name="Strong" w:qFormat="1"/>
     <w:lsdException w:name="Emphasis" w:qFormat="1"/>
+    <w:lsdException w:name="Normal Table" w:semiHidden="1" w:unhideWhenUsed="1"/>
+    <w:lsdException w:name="Table Simple 1" w:semiHidden="1" w:unhideWhenUsed="1"/>
+    <w:lsdException w:name="Table Simple 2" w:semiHidden="1" w:unhideWhenUsed="1"/>
+    <w:lsdException w:name="Table Simple 3" w:semiHidden="1" w:unhideWhenUsed="1"/>
+    <w:lsdException w:name="Table Classic 1" w:semiHidden="1" w:unhideWhenUsed="1"/>
+    <w:lsdException w:name="Table Classic 2" w:semiHidden="1" w:unhideWhenUsed="1"/>
+    <w:lsdException w:name="Table Classic 3" w:semiHidden="1" w:unhideWhenUsed="1"/>
+    <w:lsdException w:name="Table Classic 4" w:semiHidden="1" w:unhideWhenUsed="1"/>
+    <w:lsdException w:name="Table Colorful 1" w:semiHidden="1" w:unhideWhenUsed="1"/>
+    <w:lsdException w:name="Table Colorful 2" w:semiHidden="1" w:unhideWhenUsed="1"/>
+    <w:lsdException w:name="Table Colorful 3" w:semiHidden="1" w:unhideWhenUsed="1"/>
+    <w:lsdException w:name="Table Columns 1" w:semiHidden="1" w:unhideWhenUsed="1"/>
+    <w:lsdException w:name="Table Columns 2" w:semiHidden="1" w:unhideWhenUsed="1"/>
+    <w:lsdException w:name="Table Columns 3" w:semiHidden="1" w:unhideWhenUsed="1"/>
+    <w:lsdException w:name="Table Columns 4" w:semiHidden="1" w:unhideWhenUsed="1"/>
+    <w:lsdException w:name="Table Columns 5" w:semiHidden="1" w:unhideWhenUsed="1"/>
+    <w:lsdException w:name="Table Grid 1" w:semiHidden="1" w:unhideWhenUsed="1"/>
+    <w:lsdException w:name="Table Grid 2" w:semiHidden="1" w:unhideWhenUsed="1"/>
+    <w:lsdException w:name="Table Grid 3" w:semiHidden="1" w:unhideWhenUsed="1"/>
+    <w:lsdException w:name="Table Grid 4" w:semiHidden="1" w:unhideWhenUsed="1"/>
+    <w:lsdException w:name="Table Grid 5" w:semiHidden="1" w:unhideWhenUsed="1"/>
+    <w:lsdException w:name="Table Grid 6" w:semiHidden="1" w:unhideWhenUsed="1"/>
+    <w:lsdException w:name="Table Grid 7" w:semiHidden="1" w:unhideWhenUsed="1"/>
+    <w:lsdException w:name="Table Grid 8" w:semiHidden="1" w:unhideWhenUsed="1"/>
+    <w:lsdException w:name="Table List 1" w:semiHidden="1" w:unhideWhenUsed="1"/>
+    <w:lsdException w:name="Table List 2" w:semiHidden="1" w:unhideWhenUsed="1"/>
+    <w:lsdException w:name="Table List 3" w:semiHidden="1" w:unhideWhenUsed="1"/>
+    <w:lsdException w:name="Table List 4" w:semiHidden="1" w:unhideWhenUsed="1"/>
+    <w:lsdException w:name="Table List 5" w:semiHidden="1" w:unhideWhenUsed="1"/>
+    <w:lsdException w:name="Table List 6" w:semiHidden="1" w:unhideWhenUsed="1"/>
+    <w:lsdException w:name="Table List 7" w:semiHidden="1" w:unhideWhenUsed="1"/>
+    <w:lsdException w:name="Table List 8" w:semiHidden="1" w:unhideWhenUsed="1"/>
+    <w:lsdException w:name="Table 3D effects 1" w:semiHidden="1" w:unhideWhenUsed="1"/>
+    <w:lsdException w:name="Table 3D effects 2" w:semiHidden="1" w:unhideWhenUsed="1"/>
+    <w:lsdException w:name="Table 3D effects 3" w:semiHidden="1" w:unhideWhenUsed="1"/>
+    <w:lsdException w:name="Table Contemporary" w:semiHidden="1" w:unhideWhenUsed="1"/>
+    <w:lsdException w:name="Table Elegant" w:semiHidden="1" w:unhideWhenUsed="1"/>
+    <w:lsdException w:name="Table Professional" w:semiHidden="1" w:unhideWhenUsed="1"/>
+    <w:lsdException w:name="Table Subtle 1" w:semiHidden="1" w:unhideWhenUsed="1"/>
+    <w:lsdException w:name="Table Subtle 2" w:semiHidden="1" w:unhideWhenUsed="1"/>
+    <w:lsdException w:name="Table Web 1" w:semiHidden="1" w:unhideWhenUsed="1"/>
+    <w:lsdException w:name="Table Web 2" w:semiHidden="1" w:unhideWhenUsed="1"/>
+    <w:lsdException w:name="Table Web 3" w:semiHidden="1" w:unhideWhenUsed="1"/>
+    <w:lsdException w:name="Table Theme" w:semiHidden="1" w:unhideWhenUsed="1"/>
     <w:lsdException w:name="Placeholder Text" w:semiHidden="1" w:uiPriority="99"/>
     <w:lsdException w:name="No Spacing" w:uiPriority="1" w:qFormat="1"/>
     <w:lsdException w:name="Light Shading" w:uiPriority="60"/>
@@ -2498,9 +2540,15 @@
   </w:style>
   <w:style w:type="character" w:default="1" w:styleId="DefaultParagraphFont">
     <w:name w:val="Default Paragraph Font"/>
+    <w:uiPriority w:val="1"/>
+    <w:semiHidden/>
+    <w:unhideWhenUsed/>
   </w:style>
   <w:style w:type="table" w:default="1" w:styleId="TableNormal">
     <w:name w:val="Normal Table"/>
+    <w:uiPriority w:val="99"/>
+    <w:semiHidden/>
+    <w:unhideWhenUsed/>
     <w:tblPr>
       <w:tblInd w:w="0" w:type="dxa"/>
       <w:tblCellMar>
@@ -2513,6 +2561,9 @@
   </w:style>
   <w:style w:type="numbering" w:default="1" w:styleId="NoList">
     <w:name w:val="No List"/>
+    <w:uiPriority w:val="99"/>
+    <w:semiHidden/>
+    <w:unhideWhenUsed/>
   </w:style>
   <w:style w:type="paragraph" w:styleId="BodyText">
     <w:name w:val="Body Text"/>
@@ -3580,7 +3631,7 @@
 </file>
 
 <file path=customXml/itemProps1.xml><?xml version="1.0" encoding="utf-8"?>
-<ds:datastoreItem xmlns:ds="http://schemas.openxmlformats.org/officeDocument/2006/customXml" ds:itemID="{563B17E5-B8C5-41EA-B237-98132910B826}">
+<ds:datastoreItem xmlns:ds="http://schemas.openxmlformats.org/officeDocument/2006/customXml" ds:itemID="{8D5982A5-7510-4A0D-BA42-F58B9B534B34}">
   <ds:schemaRefs>
     <ds:schemaRef ds:uri="http://schemas.openxmlformats.org/officeDocument/2006/bibliography"/>
   </ds:schemaRefs>

</xml_diff>

<commit_message>
Insider Report Template Update
</commit_message>
<xml_diff>
--- a/Templates/Insider Report Template-UK.docx
+++ b/Templates/Insider Report Template-UK.docx
@@ -698,7 +698,7 @@
           </w:tcPr>
           <w:tbl>
             <w:tblPr>
-              <w:tblW w:w="14509" w:type="dxa"/>
+              <w:tblW w:w="14435" w:type="dxa"/>
               <w:tblInd w:w="7" w:type="dxa"/>
               <w:tblBorders>
                 <w:top w:val="single" w:sz="4" w:space="0" w:color="auto"/>
@@ -711,20 +711,18 @@
               <w:tblLook w:val="01E0" w:firstRow="1" w:lastRow="1" w:firstColumn="1" w:lastColumn="1" w:noHBand="0" w:noVBand="0"/>
             </w:tblPr>
             <w:tblGrid>
-              <w:gridCol w:w="2425"/>
-              <w:gridCol w:w="1734"/>
-              <w:gridCol w:w="1849"/>
-              <w:gridCol w:w="2220"/>
-              <w:gridCol w:w="2070"/>
-              <w:gridCol w:w="4211"/>
+              <w:gridCol w:w="4254"/>
+              <w:gridCol w:w="3042"/>
+              <w:gridCol w:w="3244"/>
+              <w:gridCol w:w="3895"/>
             </w:tblGrid>
             <w:tr>
               <w:trPr>
-                <w:trHeight w:val="137"/>
+                <w:trHeight w:val="177"/>
               </w:trPr>
               <w:tc>
                 <w:tcPr>
-                  <w:tcW w:w="2425" w:type="dxa"/>
+                  <w:tcW w:w="4254" w:type="dxa"/>
                   <w:shd w:val="clear" w:color="auto" w:fill="E7E6E6" w:themeFill="background2"/>
                 </w:tcPr>
                 <w:p>
@@ -733,16 +731,16 @@
                     <w:rPr>
                       <w:bCs/>
                       <w:color w:val="000000"/>
-                      <w:sz w:val="20"/>
-                      <w:szCs w:val="20"/>
+                      <w:sz w:val="28"/>
+                      <w:szCs w:val="28"/>
                     </w:rPr>
                   </w:pPr>
                   <w:r>
                     <w:rPr>
                       <w:bCs/>
                       <w:color w:val="000000"/>
-                      <w:sz w:val="20"/>
-                      <w:szCs w:val="20"/>
+                      <w:sz w:val="28"/>
+                      <w:szCs w:val="28"/>
                     </w:rPr>
                     <w:t>Personnel Name</w:t>
                   </w:r>
@@ -750,56 +748,47 @@
               </w:tc>
               <w:tc>
                 <w:tcPr>
-                  <w:tcW w:w="1734" w:type="dxa"/>
+                  <w:tcW w:w="3042" w:type="dxa"/>
                   <w:shd w:val="clear" w:color="auto" w:fill="E7E6E6" w:themeFill="background2"/>
                 </w:tcPr>
                 <w:p>
                   <w:pPr>
                     <w:pStyle w:val="NormalWeb"/>
                     <w:rPr>
-                      <w:sz w:val="20"/>
-                      <w:szCs w:val="20"/>
+                      <w:sz w:val="28"/>
+                      <w:szCs w:val="28"/>
                     </w:rPr>
                   </w:pPr>
                   <w:r>
                     <w:rPr>
                       <w:bCs/>
                       <w:color w:val="000000"/>
-                      <w:sz w:val="20"/>
-                      <w:szCs w:val="20"/>
+                      <w:sz w:val="28"/>
+                      <w:szCs w:val="28"/>
                     </w:rPr>
-                    <w:t>Title</w:t>
-                  </w:r>
-                  <w:r>
-                    <w:rPr>
-                      <w:bCs/>
-                      <w:color w:val="000000"/>
-                      <w:sz w:val="20"/>
-                      <w:szCs w:val="20"/>
-                    </w:rPr>
-                    <w:t xml:space="preserve"> </w:t>
+                    <w:t xml:space="preserve">Title </w:t>
                   </w:r>
                 </w:p>
               </w:tc>
               <w:tc>
                 <w:tcPr>
-                  <w:tcW w:w="1849" w:type="dxa"/>
+                  <w:tcW w:w="3244" w:type="dxa"/>
                   <w:shd w:val="clear" w:color="auto" w:fill="E7E6E6" w:themeFill="background2"/>
                 </w:tcPr>
                 <w:p>
                   <w:pPr>
                     <w:pStyle w:val="NormalWeb"/>
                     <w:rPr>
-                      <w:sz w:val="20"/>
-                      <w:szCs w:val="20"/>
+                      <w:sz w:val="28"/>
+                      <w:szCs w:val="28"/>
                     </w:rPr>
                   </w:pPr>
                   <w:r>
                     <w:rPr>
                       <w:bCs/>
                       <w:color w:val="000000"/>
-                      <w:sz w:val="20"/>
-                      <w:szCs w:val="20"/>
+                      <w:sz w:val="28"/>
+                      <w:szCs w:val="28"/>
                     </w:rPr>
                     <w:t xml:space="preserve">Office  </w:t>
                   </w:r>
@@ -807,7 +796,7 @@
               </w:tc>
               <w:tc>
                 <w:tcPr>
-                  <w:tcW w:w="2220" w:type="dxa"/>
+                  <w:tcW w:w="3895" w:type="dxa"/>
                   <w:shd w:val="clear" w:color="auto" w:fill="E7E6E6" w:themeFill="background2"/>
                 </w:tcPr>
                 <w:p>
@@ -816,88 +805,29 @@
                     <w:rPr>
                       <w:bCs/>
                       <w:color w:val="000000"/>
-                      <w:sz w:val="20"/>
-                      <w:szCs w:val="20"/>
+                      <w:sz w:val="28"/>
+                      <w:szCs w:val="28"/>
                     </w:rPr>
                   </w:pPr>
                   <w:r>
                     <w:rPr>
                       <w:bCs/>
                       <w:color w:val="000000"/>
-                      <w:sz w:val="20"/>
-                      <w:szCs w:val="20"/>
+                      <w:sz w:val="28"/>
+                      <w:szCs w:val="28"/>
                     </w:rPr>
-                    <w:t xml:space="preserve">Date </w:t>
-                  </w:r>
-                  <w:r>
-                    <w:rPr>
-                      <w:bCs/>
-                      <w:color w:val="000000"/>
-                      <w:sz w:val="20"/>
-                      <w:szCs w:val="20"/>
-                    </w:rPr>
-                    <w:t>access granted</w:t>
-                  </w:r>
-                </w:p>
-              </w:tc>
-              <w:tc>
-                <w:tcPr>
-                  <w:tcW w:w="2070" w:type="dxa"/>
-                  <w:shd w:val="clear" w:color="auto" w:fill="E7E6E6" w:themeFill="background2"/>
-                </w:tcPr>
-                <w:p>
-                  <w:pPr>
-                    <w:pStyle w:val="NormalWeb"/>
-                    <w:rPr>
-                      <w:bCs/>
-                      <w:color w:val="000000"/>
-                      <w:sz w:val="20"/>
-                      <w:szCs w:val="20"/>
-                    </w:rPr>
-                  </w:pPr>
-                  <w:r>
-                    <w:rPr>
-                      <w:bCs/>
-                      <w:color w:val="000000"/>
-                      <w:sz w:val="20"/>
-                      <w:szCs w:val="20"/>
-                    </w:rPr>
-                    <w:t>Date access terminated</w:t>
-                  </w:r>
-                </w:p>
-              </w:tc>
-              <w:tc>
-                <w:tcPr>
-                  <w:tcW w:w="4211" w:type="dxa"/>
-                  <w:shd w:val="clear" w:color="auto" w:fill="E7E6E6" w:themeFill="background2"/>
-                </w:tcPr>
-                <w:p>
-                  <w:pPr>
-                    <w:pStyle w:val="NormalWeb"/>
-                    <w:rPr>
-                      <w:sz w:val="20"/>
-                      <w:szCs w:val="20"/>
-                    </w:rPr>
-                  </w:pPr>
-                  <w:r>
-                    <w:rPr>
-                      <w:bCs/>
-                      <w:color w:val="000000"/>
-                      <w:sz w:val="20"/>
-                      <w:szCs w:val="20"/>
-                    </w:rPr>
-                    <w:t>Reason for addition to or removal from list</w:t>
+                    <w:t>Date access granted</w:t>
                   </w:r>
                 </w:p>
               </w:tc>
             </w:tr>
             <w:tr>
               <w:trPr>
-                <w:trHeight w:val="5"/>
+                <w:trHeight w:val="6"/>
               </w:trPr>
               <w:tc>
                 <w:tcPr>
-                  <w:tcW w:w="2425" w:type="dxa"/>
+                  <w:tcW w:w="4254" w:type="dxa"/>
                 </w:tcPr>
                 <w:p>
                   <w:pPr>
@@ -908,37 +838,22 @@
                     </w:numPr>
                     <w:spacing w:before="0"/>
                     <w:rPr>
-                      <w:sz w:val="20"/>
+                      <w:sz w:val="28"/>
+                      <w:szCs w:val="28"/>
                     </w:rPr>
                   </w:pPr>
                   <w:r>
                     <w:rPr>
-                      <w:sz w:val="20"/>
+                      <w:sz w:val="28"/>
+                      <w:szCs w:val="28"/>
                     </w:rPr>
-                    <w:t>{#</w:t>
-                  </w:r>
-                  <w:r>
-                    <w:rPr>
-                      <w:sz w:val="20"/>
-                    </w:rPr>
-                    <w:t>list</w:t>
-                  </w:r>
-                  <w:r>
-                    <w:rPr>
-                      <w:sz w:val="20"/>
-                    </w:rPr>
-                    <w:t xml:space="preserve">} </w:t>
-                  </w:r>
-                  <w:r>
-                    <w:rPr>
-                      <w:sz w:val="28"/>
-                    </w:rPr>
-                    <w:t>{</w:t>
+                    <w:t>{#list} {</w:t>
                   </w:r>
                   <w:proofErr w:type="spellStart"/>
                   <w:r>
                     <w:rPr>
                       <w:sz w:val="28"/>
+                      <w:szCs w:val="28"/>
                     </w:rPr>
                     <w:t>listmembername</w:t>
                   </w:r>
@@ -946,6 +861,7 @@
                   <w:r>
                     <w:rPr>
                       <w:sz w:val="28"/>
+                      <w:szCs w:val="28"/>
                     </w:rPr>
                     <w:t>}</w:t>
                   </w:r>
@@ -953,7 +869,7 @@
               </w:tc>
               <w:tc>
                 <w:tcPr>
-                  <w:tcW w:w="1734" w:type="dxa"/>
+                  <w:tcW w:w="3042" w:type="dxa"/>
                 </w:tcPr>
                 <w:p>
                   <w:pPr>
@@ -964,26 +880,30 @@
                     </w:numPr>
                     <w:spacing w:before="0"/>
                     <w:rPr>
-                      <w:sz w:val="20"/>
+                      <w:sz w:val="28"/>
+                      <w:szCs w:val="28"/>
                     </w:rPr>
                   </w:pPr>
                   <w:r>
                     <w:rPr>
-                      <w:sz w:val="20"/>
+                      <w:sz w:val="28"/>
+                      <w:szCs w:val="28"/>
                     </w:rPr>
                     <w:t>{</w:t>
                   </w:r>
                   <w:proofErr w:type="spellStart"/>
                   <w:r>
                     <w:rPr>
-                      <w:sz w:val="20"/>
+                      <w:sz w:val="28"/>
+                      <w:szCs w:val="28"/>
                     </w:rPr>
                     <w:t>listmembertitle</w:t>
                   </w:r>
                   <w:proofErr w:type="spellEnd"/>
                   <w:r>
                     <w:rPr>
-                      <w:sz w:val="20"/>
+                      <w:sz w:val="28"/>
+                      <w:szCs w:val="28"/>
                     </w:rPr>
                     <w:t>}</w:t>
                   </w:r>
@@ -991,7 +911,7 @@
               </w:tc>
               <w:tc>
                 <w:tcPr>
-                  <w:tcW w:w="1849" w:type="dxa"/>
+                  <w:tcW w:w="3244" w:type="dxa"/>
                 </w:tcPr>
                 <w:p>
                   <w:pPr>
@@ -1002,26 +922,30 @@
                     </w:numPr>
                     <w:spacing w:before="0"/>
                     <w:rPr>
-                      <w:sz w:val="20"/>
+                      <w:sz w:val="28"/>
+                      <w:szCs w:val="28"/>
                     </w:rPr>
                   </w:pPr>
                   <w:r>
                     <w:rPr>
-                      <w:sz w:val="20"/>
+                      <w:sz w:val="28"/>
+                      <w:szCs w:val="28"/>
                     </w:rPr>
                     <w:t>{</w:t>
                   </w:r>
                   <w:proofErr w:type="spellStart"/>
                   <w:r>
                     <w:rPr>
-                      <w:sz w:val="20"/>
+                      <w:sz w:val="28"/>
+                      <w:szCs w:val="28"/>
                     </w:rPr>
                     <w:t>listmemberoffice</w:t>
                   </w:r>
                   <w:proofErr w:type="spellEnd"/>
                   <w:r>
                     <w:rPr>
-                      <w:sz w:val="20"/>
+                      <w:sz w:val="28"/>
+                      <w:szCs w:val="28"/>
                     </w:rPr>
                     <w:t>}</w:t>
                   </w:r>
@@ -1029,7 +953,7 @@
               </w:tc>
               <w:tc>
                 <w:tcPr>
-                  <w:tcW w:w="2220" w:type="dxa"/>
+                  <w:tcW w:w="3895" w:type="dxa"/>
                 </w:tcPr>
                 <w:p>
                   <w:pPr>
@@ -1040,120 +964,30 @@
                     </w:numPr>
                     <w:spacing w:before="0"/>
                     <w:rPr>
-                      <w:sz w:val="20"/>
+                      <w:sz w:val="28"/>
+                      <w:szCs w:val="28"/>
                     </w:rPr>
                   </w:pPr>
                   <w:r>
                     <w:rPr>
-                      <w:sz w:val="20"/>
+                      <w:sz w:val="28"/>
+                      <w:szCs w:val="28"/>
                     </w:rPr>
                     <w:t>{</w:t>
                   </w:r>
                   <w:proofErr w:type="spellStart"/>
                   <w:r>
                     <w:rPr>
-                      <w:sz w:val="20"/>
+                      <w:sz w:val="28"/>
+                      <w:szCs w:val="28"/>
                     </w:rPr>
                     <w:t>listmemberaccessdate</w:t>
                   </w:r>
                   <w:proofErr w:type="spellEnd"/>
                   <w:r>
                     <w:rPr>
-                      <w:sz w:val="20"/>
-                    </w:rPr>
-                    <w:t>}</w:t>
-                  </w:r>
-                </w:p>
-              </w:tc>
-              <w:tc>
-                <w:tcPr>
-                  <w:tcW w:w="2070" w:type="dxa"/>
-                </w:tcPr>
-                <w:p>
-                  <w:pPr>
-                    <w:pStyle w:val="AODocTxt"/>
-                    <w:numPr>
-                      <w:ilvl w:val="0"/>
-                      <w:numId w:val="0"/>
-                    </w:numPr>
-                    <w:spacing w:before="0"/>
-                    <w:rPr>
-                      <w:sz w:val="20"/>
-                    </w:rPr>
-                  </w:pPr>
-                  <w:r>
-                    <w:rPr>
-                      <w:sz w:val="20"/>
-                    </w:rPr>
-                    <w:t>{</w:t>
-                  </w:r>
-                  <w:proofErr w:type="spellStart"/>
-                  <w:r>
-                    <w:rPr>
-                      <w:sz w:val="20"/>
-                    </w:rPr>
-                    <w:t>listmembertermdate</w:t>
-                  </w:r>
-                  <w:proofErr w:type="spellEnd"/>
-                  <w:r>
-                    <w:rPr>
-                      <w:sz w:val="20"/>
-                    </w:rPr>
-                    <w:t>}</w:t>
-                  </w:r>
-                </w:p>
-              </w:tc>
-              <w:tc>
-                <w:tcPr>
-                  <w:tcW w:w="4211" w:type="dxa"/>
-                </w:tcPr>
-                <w:p>
-                  <w:pPr>
-                    <w:pStyle w:val="AODocTxt"/>
-                    <w:numPr>
-                      <w:ilvl w:val="0"/>
-                      <w:numId w:val="0"/>
-                    </w:numPr>
-                    <w:spacing w:before="0"/>
-                    <w:rPr>
-                      <w:sz w:val="20"/>
-                    </w:rPr>
-                  </w:pPr>
-                  <w:r>
-                    <w:rPr>
-                      <w:sz w:val="20"/>
-                    </w:rPr>
-                    <w:t>{</w:t>
-                  </w:r>
-                  <w:proofErr w:type="spellStart"/>
-                  <w:r>
-                    <w:rPr>
-                      <w:sz w:val="20"/>
-                    </w:rPr>
-                    <w:t>listmemberreason</w:t>
-                  </w:r>
-                  <w:proofErr w:type="spellEnd"/>
-                  <w:r>
-                    <w:rPr>
-                      <w:sz w:val="20"/>
-                    </w:rPr>
-                    <w:t>}</w:t>
-                  </w:r>
-                  <w:r>
-                    <w:rPr>
-                      <w:sz w:val="20"/>
-                    </w:rPr>
-                    <w:t>{</w:t>
-                  </w:r>
-                  <w:r>
-                    <w:rPr>
-                      <w:sz w:val="20"/>
-                    </w:rPr>
-                    <w:t>/list</w:t>
-                  </w:r>
-                  <w:r>
-                    <w:rPr>
-                      <w:sz w:val="20"/>
+                      <w:sz w:val="28"/>
+                      <w:szCs w:val="28"/>
                     </w:rPr>
                     <w:t>}</w:t>
                   </w:r>
@@ -3631,7 +3465,7 @@
 </file>
 
 <file path=customXml/itemProps1.xml><?xml version="1.0" encoding="utf-8"?>
-<ds:datastoreItem xmlns:ds="http://schemas.openxmlformats.org/officeDocument/2006/customXml" ds:itemID="{8D5982A5-7510-4A0D-BA42-F58B9B534B34}">
+<ds:datastoreItem xmlns:ds="http://schemas.openxmlformats.org/officeDocument/2006/customXml" ds:itemID="{91E0B01F-28AC-4965-8AB1-11FDD0700598}">
   <ds:schemaRefs>
     <ds:schemaRef ds:uri="http://schemas.openxmlformats.org/officeDocument/2006/bibliography"/>
   </ds:schemaRefs>

</xml_diff>